<commit_message>
Dynamic diagram made in Python.
</commit_message>
<xml_diff>
--- a/files/sales/proposal-adcs-with-luna.docx
+++ b/files/sales/proposal-adcs-with-luna.docx
@@ -647,7 +647,7 @@
           </mc:Choice>
           <mc:Fallback>
             <w:pict>
-              <v:roundrect id="Frontpage Titlebox" o:spid="_x0000_s1026" o:spt="2" style="position:absolute;left:0pt;margin-left:354.45pt;margin-top:551.6pt;height:269.15pt;width:184.25pt;mso-position-horizontal-relative:page;mso-position-vertical-relative:page;z-index:-251656192;mso-width-relative:page;mso-height-relative:page;" fillcolor="#6CAC20 [3214]" filled="t" stroked="f" coordsize="21600,21600" arcsize="0.0697222222222222" o:gfxdata="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">
+              <v:roundrect id="Frontpage Titlebox" o:spid="_x0000_s1026" o:spt="2" style="position:absolute;left:0pt;margin-left:354.45pt;margin-top:551.6pt;height:269.15pt;width:184.25pt;mso-position-horizontal-relative:page;mso-position-vertical-relative:page;z-index:-251656192;mso-width-relative:page;mso-height-relative:page;" fillcolor="#6CAC20 [3214]" filled="t" stroked="f" coordsize="21600,21600" arcsize="0.0697222222222222" o:gfxdata="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">
                 <v:fill on="t" focussize="0,0"/>
                 <v:stroke on="f"/>
                 <v:imagedata o:title=""/>
@@ -1537,7 +1537,16 @@
           <w:rFonts w:hint="default"/>
           <w:lang w:val="en-US"/>
         </w:rPr>
-        <w:t xml:space="preserve">Det är vanligt att dela upp nätverket i olika säkerhetszoner. Framför varje säkerhetszon ska det finnas en brandvägg som begränsar åtkomst till resurser i zonen. I detta fall förutsätter vi att det finns tre säkerhetszoner som vi kallar tier 0, tier 1 och tier 2. </w:t>
+        <w:t xml:space="preserve">Det är vanligt att dela upp nätverket i olika säkerhetszoner. Framför varje säkerhetszon ska det finnas en brandvägg som begränsar åtkomst till resurser i zonen. I detta fall förutsätter vi att det finns tre säkerhetszoner som vi kallar </w:t>
+      </w:r>
+      <w:bookmarkStart w:id="1" w:name="_GoBack"/>
+      <w:bookmarkEnd w:id="1"/>
+      <w:r>
+        <w:rPr>
+          <w:rFonts w:hint="default"/>
+          <w:lang w:val="en-US"/>
+        </w:rPr>
+        <w:t xml:space="preserve">tier 0, tier 1 och tier 2. </w:t>
       </w:r>
     </w:p>
     <w:p>
@@ -1946,18 +1955,7 @@
                 <w:vertAlign w:val="baseline"/>
                 <w:lang w:val="en-US"/>
               </w:rPr>
-              <w:t>512</w:t>
-            </w:r>
-            <w:bookmarkStart w:id="1" w:name="_GoBack"/>
-            <w:bookmarkEnd w:id="1"/>
-            <w:r>
-              <w:rPr>
-                <w:rFonts w:hint="default"/>
-                <w:color w:val="000000"/>
-                <w:vertAlign w:val="baseline"/>
-                <w:lang w:val="en-US"/>
-              </w:rPr>
-              <w:t xml:space="preserve"> GB ledigt diskutrymme</w:t>
+              <w:t>512 GB ledigt diskutrymme</w:t>
             </w:r>
           </w:p>
         </w:tc>
@@ -4536,7 +4534,7 @@
           </mc:Choice>
           <mc:Fallback>
             <w:pict>
-              <v:shape id="Text Box 7" o:spid="_x0000_s1026" o:spt="202" type="#_x0000_t202" style="position:absolute;left:0pt;margin-left:204.65pt;margin-top:219.4pt;height:150.75pt;width:96.8pt;z-index:251663360;mso-width-relative:page;mso-height-relative:page;" fillcolor="#FFFFFF [3201]" filled="t" stroked="f" coordsize="21600,21600" o:gfxdata="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">
+              <v:shape id="Text Box 7" o:spid="_x0000_s1026" o:spt="202" type="#_x0000_t202" style="position:absolute;left:0pt;margin-left:204.65pt;margin-top:219.4pt;height:150.75pt;width:96.8pt;z-index:251663360;mso-width-relative:page;mso-height-relative:page;" fillcolor="#FFFFFF [3201]" filled="t" stroked="f" coordsize="21600,21600" o:gfxdata="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">
                 <v:fill on="t" focussize="0,0"/>
                 <v:stroke on="f" weight="0.5pt"/>
                 <v:imagedata o:title=""/>
@@ -4775,7 +4773,7 @@
         </mc:Choice>
         <mc:Fallback>
           <w:pict>
-            <v:shape id="Classification" o:spid="_x0000_s1026" o:spt="202" type="#_x0000_t202" style="position:absolute;left:0pt;margin-top:795.35pt;height:46.55pt;width:270.1pt;mso-position-horizontal:left;mso-position-horizontal-relative:page;mso-position-vertical-relative:page;z-index:251663360;mso-width-relative:page;mso-height-relative:page;" fillcolor="#FFFFFF [3201]" filled="t" stroked="f" coordsize="21600,21600" o:gfxdata="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">
+            <v:shape id="Classification" o:spid="_x0000_s1026" o:spt="202" type="#_x0000_t202" style="position:absolute;left:0pt;margin-top:795.35pt;height:46.55pt;width:270.1pt;mso-position-horizontal:left;mso-position-horizontal-relative:page;mso-position-vertical-relative:page;z-index:251663360;mso-width-relative:page;mso-height-relative:page;" fillcolor="#FFFFFF [3201]" filled="t" stroked="f" coordsize="21600,21600" o:gfxdata="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">
               <v:fill on="t" focussize="0,0"/>
               <v:stroke on="f" weight="0.5pt"/>
               <v:imagedata o:title=""/>
@@ -5078,7 +5076,7 @@
         </mc:Choice>
         <mc:Fallback>
           <w:pict>
-            <v:shape id="Pageno" o:spid="_x0000_s1026" o:spt="202" type="#_x0000_t202" style="position:absolute;left:0pt;margin-left:436.45pt;margin-top:791.25pt;height:50.45pt;width:158.85pt;mso-position-horizontal-relative:page;mso-position-vertical-relative:page;z-index:251662336;mso-width-relative:page;mso-height-relative:page;" filled="f" stroked="f" coordsize="21600,21600" o:gfxdata="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">
+            <v:shape id="Pageno" o:spid="_x0000_s1026" o:spt="202" type="#_x0000_t202" style="position:absolute;left:0pt;margin-left:436.45pt;margin-top:791.25pt;height:50.45pt;width:158.85pt;mso-position-horizontal-relative:page;mso-position-vertical-relative:page;z-index:251662336;mso-width-relative:page;mso-height-relative:page;" filled="f" stroked="f" coordsize="21600,21600" o:gfxdata="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">
               <v:fill on="f" focussize="0,0"/>
               <v:stroke on="f" weight="0.5pt"/>
               <v:imagedata o:title=""/>
@@ -5654,7 +5652,7 @@
         </mc:Choice>
         <mc:Fallback>
           <w:pict>
-            <v:shape id="Pictureplaceholder" o:spid="_x0000_s1026" o:spt="202" type="#_x0000_t202" style="position:absolute;left:0pt;margin-left:28.65pt;margin-top:79.4pt;height:546pt;width:538.6pt;mso-position-horizontal-relative:page;mso-position-vertical-relative:page;z-index:251661312;mso-width-relative:page;mso-height-relative:page;" filled="f" stroked="f" coordsize="21600,21600" o:gfxdata="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">
+            <v:shape id="Pictureplaceholder" o:spid="_x0000_s1026" o:spt="202" type="#_x0000_t202" style="position:absolute;left:0pt;margin-left:28.65pt;margin-top:79.4pt;height:546pt;width:538.6pt;mso-position-horizontal-relative:page;mso-position-vertical-relative:page;z-index:251661312;mso-width-relative:page;mso-height-relative:page;" filled="f" stroked="f" coordsize="21600,21600" o:gfxdata="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">
               <v:fill on="f" focussize="0,0"/>
               <v:stroke on="f" weight="0.5pt"/>
               <v:imagedata o:title=""/>
@@ -5942,12 +5940,6 @@
           <w:insideH w:val="none" w:color="auto" w:sz="0" w:space="0"/>
           <w:insideV w:val="none" w:color="auto" w:sz="0" w:space="0"/>
         </w:tblBorders>
-        <w:tblCellMar>
-          <w:top w:w="0" w:type="dxa"/>
-          <w:left w:w="0" w:type="dxa"/>
-          <w:bottom w:w="0" w:type="dxa"/>
-          <w:right w:w="0" w:type="dxa"/>
-        </w:tblCellMar>
       </w:tblPrEx>
       <w:trPr>
         <w:trHeight w:val="516" w:hRule="exact"/>
@@ -23537,6 +23529,13 @@
     <w:pitch w:val="default"/>
     <w:sig w:usb0="00000000" w:usb1="00000000" w:usb2="00000000" w:usb3="00000000" w:csb0="00000000" w:csb1="00000000"/>
   </w:font>
+  <w:font w:name="Droid Sans Fallback">
+    <w:panose1 w:val="020B0502000000000001"/>
+    <w:charset w:val="86"/>
+    <w:family w:val="auto"/>
+    <w:pitch w:val="default"/>
+    <w:sig w:usb0="910002FF" w:usb1="2BDFFCFB" w:usb2="00000036" w:usb3="00000000" w:csb0="203F01FF" w:csb1="D7FF0000"/>
+  </w:font>
   <w:font w:name="Arial">
     <w:panose1 w:val="020B0604020202020204"/>
     <w:charset w:val="00"/>
@@ -23567,6 +23566,13 @@
     <w:pitch w:val="default"/>
     <w:sig w:usb0="00000000" w:usb1="10000000" w:usb2="00000000" w:usb3="00000000" w:csb0="80000000" w:csb1="00000000"/>
   </w:font>
+  <w:font w:name="EB Garamond 12">
+    <w:panose1 w:val="02020502060206020403"/>
+    <w:charset w:val="00"/>
+    <w:family w:val="auto"/>
+    <w:pitch w:val="default"/>
+    <w:sig w:usb0="E00002FF" w:usb1="5000E4FF" w:usb2="00000028" w:usb3="00000000" w:csb0="0000019F" w:csb1="00000000"/>
+  </w:font>
   <w:font w:name="Calibri">
     <w:altName w:val="Trebuchet MS"/>
     <w:panose1 w:val="020F0502020204030204"/>
@@ -23574,6 +23580,13 @@
     <w:family w:val="swiss"/>
     <w:pitch w:val="default"/>
     <w:sig w:usb0="00000000" w:usb1="00000000" w:usb2="00000001" w:usb3="00000000" w:csb0="0000019F" w:csb1="00000000"/>
+  </w:font>
+  <w:font w:name="Trebuchet MS">
+    <w:panose1 w:val="020B0603020202020204"/>
+    <w:charset w:val="00"/>
+    <w:family w:val="auto"/>
+    <w:pitch w:val="default"/>
+    <w:sig w:usb0="00000287" w:usb1="00000000" w:usb2="00000000" w:usb3="00000000" w:csb0="2000009F" w:csb1="00000000"/>
   </w:font>
   <w:font w:name="SimSun">
     <w:altName w:val="Droid Sans Fallback"/>
@@ -23591,27 +23604,6 @@
     <w:pitch w:val="default"/>
     <w:sig w:usb0="00000000" w:usb1="00000000" w:usb2="00000010" w:usb3="00000000" w:csb0="00040000" w:csb1="00000000"/>
   </w:font>
-  <w:font w:name="Droid Sans Fallback">
-    <w:panose1 w:val="020B0502000000000001"/>
-    <w:charset w:val="86"/>
-    <w:family w:val="auto"/>
-    <w:pitch w:val="default"/>
-    <w:sig w:usb0="910002FF" w:usb1="2BDFFCFB" w:usb2="00000036" w:usb3="00000000" w:csb0="203F01FF" w:csb1="D7FF0000"/>
-  </w:font>
-  <w:font w:name="EB Garamond 12">
-    <w:panose1 w:val="02020502060206020403"/>
-    <w:charset w:val="00"/>
-    <w:family w:val="auto"/>
-    <w:pitch w:val="default"/>
-    <w:sig w:usb0="E00002FF" w:usb1="5000E4FF" w:usb2="00000028" w:usb3="00000000" w:csb0="0000019F" w:csb1="00000000"/>
-  </w:font>
-  <w:font w:name="Trebuchet MS">
-    <w:panose1 w:val="020B0603020202020204"/>
-    <w:charset w:val="00"/>
-    <w:family w:val="auto"/>
-    <w:pitch w:val="default"/>
-    <w:sig w:usb0="00000287" w:usb1="00000000" w:usb2="00000000" w:usb3="00000000" w:csb0="2000009F" w:csb1="00000000"/>
-  </w:font>
 </w:fonts>
 </file>
 
@@ -23620,7 +23612,7 @@
   <w:footnote w:type="separator" w:id="0">
     <w:p>
       <w:pPr>
-        <w:spacing w:before="0" w:after="0" w:line="240" w:lineRule="auto"/>
+        <w:spacing w:before="0" w:after="0" w:line="259" w:lineRule="auto"/>
       </w:pPr>
       <w:r>
         <w:separator/>
@@ -23630,7 +23622,7 @@
   <w:footnote w:type="continuationSeparator" w:id="1">
     <w:p>
       <w:pPr>
-        <w:spacing w:before="0" w:after="0" w:line="240" w:lineRule="auto"/>
+        <w:spacing w:before="0" w:after="0" w:line="259" w:lineRule="auto"/>
       </w:pPr>
       <w:r>
         <w:continuationSeparator/>
@@ -24200,7 +24192,11 @@
 
 <file path=customXml/item1.xml><?xml version="1.0" encoding="utf-8"?>
 <s:customData xmlns="http://www.wps.cn/officeDocument/2013/wpsCustomData" xmlns:s="http://www.wps.cn/officeDocument/2013/wpsCustomData">
-  <customSectProps/>
+  <customSectProps>
+    <customSectPr/>
+    <customSectPr/>
+    <customSectPr/>
+  </customSectProps>
   <customShpExts>
     <customShpInfo spid="_x0000_s1026" textRotate="1"/>
   </customShpExts>

</xml_diff>

<commit_message>
Reference to Microsoft's enterprise access model.
</commit_message>
<xml_diff>
--- a/files/sales/proposal-adcs-with-luna.docx
+++ b/files/sales/proposal-adcs-with-luna.docx
@@ -568,12 +568,12 @@
           <w:lang w:val="sv-SE"/>
         </w:rPr>
         <w:sectPr>
-          <w:headerReference r:id="rId5" w:type="first"/>
-          <w:footerReference r:id="rId8" w:type="first"/>
-          <w:headerReference r:id="rId3" w:type="default"/>
-          <w:footerReference r:id="rId6" w:type="default"/>
-          <w:headerReference r:id="rId4" w:type="even"/>
-          <w:footerReference r:id="rId7" w:type="even"/>
+          <w:headerReference r:id="rId6" w:type="first"/>
+          <w:footerReference r:id="rId9" w:type="first"/>
+          <w:headerReference r:id="rId4" w:type="default"/>
+          <w:footerReference r:id="rId7" w:type="default"/>
+          <w:headerReference r:id="rId5" w:type="even"/>
+          <w:footerReference r:id="rId8" w:type="even"/>
           <w:pgSz w:w="11906" w:h="16838"/>
           <w:pgMar w:top="2268" w:right="1134" w:bottom="567" w:left="1418" w:header="1276" w:footer="567" w:gutter="0"/>
           <w:cols w:space="708" w:num="1"/>
@@ -1537,16 +1537,22 @@
           <w:rFonts w:hint="default"/>
           <w:lang w:val="en-US"/>
         </w:rPr>
-        <w:t xml:space="preserve">Det är vanligt att dela upp nätverket i olika säkerhetszoner. Framför varje säkerhetszon ska det finnas en brandvägg som begränsar åtkomst till resurser i zonen. I detta fall förutsätter vi att det finns tre säkerhetszoner som vi kallar </w:t>
+        <w:t>Det är vanligt att dela upp nätverket i olika säkerhetszoner. Framför varje säkerhetszon ska det finnas en brandvägg som begränsar åtkomst till resurser i zonen. I detta fall förutsätter vi att det finns tre säkerhetszoner som vi kallar tier 0, tier 1 och tier 2</w:t>
       </w:r>
-      <w:bookmarkStart w:id="1" w:name="_GoBack"/>
-      <w:bookmarkEnd w:id="1"/>
+      <w:r>
+        <w:rPr>
+          <w:rStyle w:val="38"/>
+          <w:rFonts w:hint="default"/>
+          <w:lang w:val="en-US"/>
+        </w:rPr>
+        <w:footnoteReference w:id="0"/>
+      </w:r>
       <w:r>
         <w:rPr>
           <w:rFonts w:hint="default"/>
           <w:lang w:val="en-US"/>
         </w:rPr>
-        <w:t xml:space="preserve">tier 0, tier 1 och tier 2. </w:t>
+        <w:t xml:space="preserve">. </w:t>
       </w:r>
     </w:p>
     <w:p>
@@ -1610,7 +1616,7 @@
                     </pic:cNvPicPr>
                   </pic:nvPicPr>
                   <pic:blipFill>
-                    <a:blip r:embed="rId12"/>
+                    <a:blip r:embed="rId13"/>
                     <a:stretch>
                       <a:fillRect/>
                     </a:stretch>
@@ -3259,8 +3265,8 @@
           <w:lang w:val="en-US"/>
         </w:rPr>
         <w:sectPr>
-          <w:headerReference r:id="rId9" w:type="default"/>
-          <w:footerReference r:id="rId10" w:type="default"/>
+          <w:headerReference r:id="rId10" w:type="default"/>
+          <w:footerReference r:id="rId11" w:type="default"/>
           <w:pgSz w:w="11906" w:h="16838"/>
           <w:pgMar w:top="720" w:right="720" w:bottom="720" w:left="720" w:header="1276" w:footer="567" w:gutter="0"/>
           <w:cols w:space="708" w:num="1"/>
@@ -4446,7 +4452,7 @@
                                           </pic:cNvPicPr>
                                         </pic:nvPicPr>
                                         <pic:blipFill>
-                                          <a:blip r:embed="rId13"/>
+                                          <a:blip r:embed="rId14"/>
                                           <a:stretch>
                                             <a:fillRect/>
                                           </a:stretch>
@@ -4571,7 +4577,7 @@
                                     </pic:cNvPicPr>
                                   </pic:nvPicPr>
                                   <pic:blipFill>
-                                    <a:blip r:embed="rId13"/>
+                                    <a:blip r:embed="rId14"/>
                                     <a:stretch>
                                       <a:fillRect/>
                                     </a:stretch>
@@ -5332,6 +5338,64 @@
 </w:ftr>
 </file>
 
+<file path=word/footnotes.xml><?xml version="1.0" encoding="utf-8"?>
+<w:footnotes xmlns:wpc="http://schemas.microsoft.com/office/word/2010/wordprocessingCanvas" xmlns:mc="http://schemas.openxmlformats.org/markup-compatibility/2006" xmlns:o="urn:schemas-microsoft-com:office:office" xmlns:r="http://schemas.openxmlformats.org/officeDocument/2006/relationships" xmlns:m="http://schemas.openxmlformats.org/officeDocument/2006/math" xmlns:v="urn:schemas-microsoft-com:vml" xmlns:wp14="http://schemas.microsoft.com/office/word/2010/wordprocessingDrawing" xmlns:wp="http://schemas.openxmlformats.org/drawingml/2006/wordprocessingDrawing" xmlns:w="http://schemas.openxmlformats.org/wordprocessingml/2006/main" xmlns:w14="http://schemas.microsoft.com/office/word/2010/wordml" xmlns:w15="http://schemas.microsoft.com/office/word/2012/wordml" xmlns:w10="urn:schemas-microsoft-com:office:word" xmlns:wpg="http://schemas.microsoft.com/office/word/2010/wordprocessingGroup" xmlns:wpi="http://schemas.microsoft.com/office/word/2010/wordprocessingInk" xmlns:wne="http://schemas.microsoft.com/office/word/2006/wordml" xmlns:wps="http://schemas.microsoft.com/office/word/2010/wordprocessingShape" xmlns:wpsCustomData="http://www.wps.cn/officeDocument/2013/wpsCustomData" mc:Ignorable="w14 w15 wp14">
+  <w:footnote w:type="separator" w:id="2">
+    <w:p>
+      <w:r>
+        <w:separator/>
+      </w:r>
+    </w:p>
+  </w:footnote>
+  <w:footnote w:type="continuationSeparator" w:id="3">
+    <w:p>
+      <w:r>
+        <w:continuationSeparator/>
+      </w:r>
+    </w:p>
+  </w:footnote>
+  <w:footnote w:id="0">
+    <w:p>
+      <w:pPr>
+        <w:pStyle w:val="39"/>
+        <w:snapToGrid w:val="0"/>
+      </w:pPr>
+      <w:r>
+        <w:rPr>
+          <w:rStyle w:val="38"/>
+        </w:rPr>
+        <w:footnoteRef/>
+      </w:r>
+      <w:r>
+        <w:t xml:space="preserve"> </w:t>
+      </w:r>
+      <w:r>
+        <w:rPr>
+          <w:rFonts w:hint="default"/>
+          <w:lang w:val="en-US"/>
+        </w:rPr>
+        <w:t xml:space="preserve">Microsoft Docs </w:t>
+      </w:r>
+      <w:bookmarkStart w:id="1" w:name="_GoBack"/>
+      <w:bookmarkEnd w:id="1"/>
+      <w:r>
+        <w:rPr>
+          <w:rFonts w:hint="default"/>
+          <w:lang w:val="en-US"/>
+        </w:rPr>
+        <w:t xml:space="preserve">- Enterprise Access Model, </w:t>
+      </w:r>
+      <w:r>
+        <w:rPr>
+          <w:rFonts w:hint="default"/>
+        </w:rPr>
+        <w:t>https://docs.microsoft.com/en-us/security/compass/privileged-access-access-model</w:t>
+      </w:r>
+    </w:p>
+  </w:footnote>
+</w:footnotes>
+</file>
+
 <file path=word/header1.xml><?xml version="1.0" encoding="utf-8"?>
 <w:hdr xmlns:wpc="http://schemas.microsoft.com/office/word/2010/wordprocessingCanvas" xmlns:mc="http://schemas.openxmlformats.org/markup-compatibility/2006" xmlns:o="urn:schemas-microsoft-com:office:office" xmlns:r="http://schemas.openxmlformats.org/officeDocument/2006/relationships" xmlns:m="http://schemas.openxmlformats.org/officeDocument/2006/math" xmlns:v="urn:schemas-microsoft-com:vml" xmlns:wp14="http://schemas.microsoft.com/office/word/2010/wordprocessingDrawing" xmlns:wp="http://schemas.openxmlformats.org/drawingml/2006/wordprocessingDrawing" xmlns:w10="urn:schemas-microsoft-com:office:word" xmlns:w="http://schemas.openxmlformats.org/wordprocessingml/2006/main" xmlns:w14="http://schemas.microsoft.com/office/word/2010/wordml" xmlns:w15="http://schemas.microsoft.com/office/word/2012/wordml" xmlns:wpg="http://schemas.microsoft.com/office/word/2010/wordprocessingGroup" xmlns:wpi="http://schemas.microsoft.com/office/word/2010/wordprocessingInk" xmlns:wne="http://schemas.microsoft.com/office/word/2006/wordml" xmlns:wps="http://schemas.microsoft.com/office/word/2010/wordprocessingShape" xmlns:wpsCustomData="http://www.wps.cn/officeDocument/2013/wpsCustomData" mc:Ignorable="w14 w15 wp14">
   <w:tbl>
@@ -5940,6 +6004,12 @@
           <w:insideH w:val="none" w:color="auto" w:sz="0" w:space="0"/>
           <w:insideV w:val="none" w:color="auto" w:sz="0" w:space="0"/>
         </w:tblBorders>
+        <w:tblCellMar>
+          <w:top w:w="0" w:type="dxa"/>
+          <w:left w:w="0" w:type="dxa"/>
+          <w:bottom w:w="0" w:type="dxa"/>
+          <w:right w:w="0" w:type="dxa"/>
+        </w:tblCellMar>
       </w:tblPrEx>
       <w:trPr>
         <w:trHeight w:val="516" w:hRule="exact"/>

</xml_diff>